<commit_message>
fixed speed resulition in docs
</commit_message>
<xml_diff>
--- a/docs/AutoRaceCar.docx
+++ b/docs/AutoRaceCar.docx
@@ -269,8 +269,6 @@
         </w:rPr>
         <w:br w:type="page"/>
       </w:r>
-      <w:bookmarkStart w:id="0" w:name="_GoBack"/>
-      <w:bookmarkEnd w:id="0"/>
     </w:p>
     <w:p>
       <w:pPr>
@@ -284,7 +282,7 @@
           <w:rtl/>
         </w:rPr>
       </w:pPr>
-      <w:bookmarkStart w:id="1" w:name="מטרה"/>
+      <w:bookmarkStart w:id="0" w:name="מטרה"/>
       <w:r>
         <w:rPr>
           <w:rFonts w:hint="cs"/>
@@ -511,6 +509,7 @@
         <w:tc>
           <w:tcPr>
             <w:tcW w:w="8638" w:type="dxa"/>
+            <w:shd w:val="clear" w:color="auto" w:fill="auto"/>
           </w:tcPr>
           <w:p>
             <w:pPr>
@@ -520,7 +519,6 @@
                 <w:bCs/>
                 <w:sz w:val="28"/>
                 <w:szCs w:val="28"/>
-                <w:highlight w:val="green"/>
                 <w:rtl/>
               </w:rPr>
             </w:pPr>
@@ -532,7 +530,6 @@
                   <w:b/>
                   <w:bCs/>
                   <w:szCs w:val="28"/>
-                  <w:highlight w:val="green"/>
                   <w:rtl/>
                 </w:rPr>
                 <w:t>תיאור המערכת</w:t>
@@ -545,7 +542,6 @@
                 <w:b/>
                 <w:bCs/>
                 <w:szCs w:val="28"/>
-                <w:highlight w:val="green"/>
                 <w:rtl/>
               </w:rPr>
               <w:t>..............................................................................................................</w:t>
@@ -567,12 +563,10 @@
             </w:pPr>
             <w:r>
               <w:rPr>
-                <w:rFonts w:hint="cs"/>
                 <w:sz w:val="28"/>
                 <w:szCs w:val="28"/>
-                <w:rtl/>
               </w:rPr>
-              <w:t>6</w:t>
+              <w:t>5</w:t>
             </w:r>
           </w:p>
         </w:tc>
@@ -2647,7 +2641,7 @@
         <w:t>מטרה</w:t>
       </w:r>
     </w:p>
-    <w:bookmarkEnd w:id="1"/>
+    <w:bookmarkEnd w:id="0"/>
     <w:p>
       <w:pPr>
         <w:bidi/>
@@ -2730,7 +2724,7 @@
           <w:rtl/>
         </w:rPr>
       </w:pPr>
-      <w:bookmarkStart w:id="2" w:name="יעדים"/>
+      <w:bookmarkStart w:id="1" w:name="יעדים"/>
       <w:r>
         <w:rPr>
           <w:rFonts w:hint="cs"/>
@@ -2744,7 +2738,7 @@
         <w:t>יעדים</w:t>
       </w:r>
     </w:p>
-    <w:bookmarkEnd w:id="2"/>
+    <w:bookmarkEnd w:id="1"/>
     <w:p>
       <w:pPr>
         <w:bidi/>
@@ -3600,7 +3594,7 @@
           <w:rtl/>
         </w:rPr>
       </w:pPr>
-      <w:bookmarkStart w:id="3" w:name="ניהול_גרסאות"/>
+      <w:bookmarkStart w:id="2" w:name="ניהול_גרסאות"/>
       <w:r>
         <w:rPr>
           <w:rFonts w:hint="cs"/>
@@ -3615,7 +3609,7 @@
         <w:t>ניהול גרסאות</w:t>
       </w:r>
     </w:p>
-    <w:bookmarkEnd w:id="3"/>
+    <w:bookmarkEnd w:id="2"/>
     <w:p>
       <w:pPr>
         <w:bidi/>
@@ -3897,7 +3891,7 @@
           <w:rtl/>
         </w:rPr>
       </w:pPr>
-      <w:bookmarkStart w:id="4" w:name="תיאור_המערכת"/>
+      <w:bookmarkStart w:id="3" w:name="תיאור_המערכת"/>
       <w:r>
         <w:rPr>
           <w:rFonts w:hint="cs"/>
@@ -3911,7 +3905,7 @@
         <w:lastRenderedPageBreak/>
         <w:t>תיאור המערכת</w:t>
       </w:r>
-      <w:bookmarkEnd w:id="4"/>
+      <w:bookmarkEnd w:id="3"/>
     </w:p>
     <w:p>
       <w:pPr>
@@ -4048,6 +4042,7 @@
         </w:rPr>
         <w:t xml:space="preserve">אל ה- </w:t>
       </w:r>
+      <w:proofErr w:type="spellStart"/>
       <w:r>
         <w:rPr>
           <w:sz w:val="28"/>
@@ -4055,6 +4050,7 @@
         </w:rPr>
         <w:t>jetson</w:t>
       </w:r>
+      <w:proofErr w:type="spellEnd"/>
       <w:r>
         <w:rPr>
           <w:rFonts w:hint="cs"/>
@@ -4471,163 +4467,12 @@
     </w:p>
     <w:p>
       <w:pPr>
-        <w:bidi/>
-        <w:spacing w:after="0"/>
-        <w:rPr>
-          <w:sz w:val="28"/>
-          <w:szCs w:val="28"/>
-          <w:rtl/>
-        </w:rPr>
-      </w:pPr>
-    </w:p>
-    <w:p>
-      <w:pPr>
-        <w:bidi/>
-        <w:spacing w:after="0"/>
-        <w:rPr>
-          <w:sz w:val="28"/>
-          <w:szCs w:val="28"/>
-          <w:highlight w:val="green"/>
-          <w:rtl/>
-        </w:rPr>
-      </w:pPr>
-      <w:r>
-        <w:rPr>
-          <w:rFonts w:hint="cs"/>
-          <w:sz w:val="28"/>
-          <w:szCs w:val="28"/>
-          <w:highlight w:val="green"/>
-          <w:rtl/>
-        </w:rPr>
-        <w:lastRenderedPageBreak/>
-        <w:t>עדי.</w:t>
-      </w:r>
-    </w:p>
-    <w:p>
-      <w:pPr>
-        <w:bidi/>
-        <w:spacing w:after="0"/>
-        <w:rPr>
-          <w:sz w:val="28"/>
-          <w:szCs w:val="28"/>
-          <w:highlight w:val="green"/>
-          <w:rtl/>
-        </w:rPr>
-      </w:pPr>
-      <w:r>
-        <w:rPr>
-          <w:rFonts w:hint="cs"/>
-          <w:sz w:val="28"/>
-          <w:szCs w:val="28"/>
-          <w:highlight w:val="green"/>
-          <w:rtl/>
-        </w:rPr>
-        <w:t>תיאור הפלטה.</w:t>
-      </w:r>
-    </w:p>
-    <w:p>
-      <w:pPr>
-        <w:bidi/>
-        <w:spacing w:after="0"/>
-        <w:rPr>
-          <w:sz w:val="28"/>
-          <w:szCs w:val="28"/>
-          <w:highlight w:val="green"/>
-          <w:rtl/>
-        </w:rPr>
-      </w:pPr>
-      <w:r>
-        <w:rPr>
-          <w:rFonts w:hint="cs"/>
-          <w:sz w:val="28"/>
-          <w:szCs w:val="28"/>
-          <w:highlight w:val="green"/>
-          <w:rtl/>
-        </w:rPr>
-        <w:t>הוספת שרטוט.</w:t>
-      </w:r>
-    </w:p>
-    <w:p>
-      <w:pPr>
-        <w:bidi/>
-        <w:spacing w:after="0"/>
-        <w:rPr>
-          <w:sz w:val="28"/>
-          <w:szCs w:val="28"/>
-          <w:rtl/>
-        </w:rPr>
-      </w:pPr>
-      <w:r>
-        <w:rPr>
-          <w:rFonts w:hint="cs"/>
-          <w:sz w:val="28"/>
-          <w:szCs w:val="28"/>
-          <w:highlight w:val="green"/>
-          <w:rtl/>
-        </w:rPr>
-        <w:t xml:space="preserve">הוספת איש קשר ומספר טלפון </w:t>
-      </w:r>
-      <w:proofErr w:type="spellStart"/>
-      <w:r>
-        <w:rPr>
-          <w:rFonts w:hint="cs"/>
-          <w:sz w:val="28"/>
-          <w:szCs w:val="28"/>
-          <w:highlight w:val="green"/>
-          <w:rtl/>
-        </w:rPr>
-        <w:t>סמיון</w:t>
-      </w:r>
-      <w:proofErr w:type="spellEnd"/>
-      <w:r>
-        <w:rPr>
-          <w:rFonts w:hint="cs"/>
-          <w:sz w:val="28"/>
-          <w:szCs w:val="28"/>
-          <w:highlight w:val="green"/>
-          <w:rtl/>
-        </w:rPr>
-        <w:t>.</w:t>
-      </w:r>
-    </w:p>
-    <w:p>
-      <w:pPr>
-        <w:bidi/>
-        <w:spacing w:after="0"/>
-        <w:rPr>
-          <w:sz w:val="28"/>
-          <w:szCs w:val="28"/>
-          <w:rtl/>
-        </w:rPr>
-      </w:pPr>
-    </w:p>
-    <w:p>
-      <w:pPr>
-        <w:bidi/>
-        <w:spacing w:after="0"/>
-        <w:rPr>
-          <w:sz w:val="28"/>
-          <w:szCs w:val="28"/>
-          <w:rtl/>
-        </w:rPr>
-      </w:pPr>
-    </w:p>
-    <w:p>
-      <w:pPr>
-        <w:rPr>
-          <w:sz w:val="28"/>
-          <w:szCs w:val="28"/>
-          <w:rtl/>
-        </w:rPr>
-      </w:pPr>
-      <w:r>
-        <w:rPr>
-          <w:sz w:val="28"/>
-          <w:szCs w:val="28"/>
-          <w:rtl/>
-        </w:rPr>
-        <w:br w:type="page"/>
-      </w:r>
+        <w:rPr>
+          <w:sz w:val="28"/>
+          <w:szCs w:val="28"/>
+          <w:rtl/>
+        </w:rPr>
+      </w:pPr>
     </w:p>
     <w:p>
       <w:pPr>
@@ -4642,7 +4487,7 @@
           <w:rtl/>
         </w:rPr>
       </w:pPr>
-      <w:bookmarkStart w:id="5" w:name="סוללת_מערכת"/>
+      <w:bookmarkStart w:id="4" w:name="סוללת_מערכת"/>
       <w:r>
         <w:rPr>
           <w:rFonts w:hint="cs"/>
@@ -4657,7 +4502,7 @@
         <w:t>סוללת מערכת</w:t>
       </w:r>
     </w:p>
-    <w:bookmarkEnd w:id="5"/>
+    <w:bookmarkEnd w:id="4"/>
     <w:p>
       <w:pPr>
         <w:bidi/>
@@ -4867,7 +4712,7 @@
           <w:rtl/>
         </w:rPr>
       </w:pPr>
-      <w:bookmarkStart w:id="6" w:name="מחשב_מרכזי"/>
+      <w:bookmarkStart w:id="5" w:name="מחשב_מרכזי"/>
       <w:r>
         <w:rPr>
           <w:rFonts w:hint="cs"/>
@@ -4905,7 +4750,7 @@
         <w:t>)</w:t>
       </w:r>
     </w:p>
-    <w:bookmarkEnd w:id="6"/>
+    <w:bookmarkEnd w:id="5"/>
     <w:p>
       <w:pPr>
         <w:bidi/>
@@ -8539,10 +8384,10 @@
             <v:path o:extrusionok="f" gradientshapeok="t" o:connecttype="rect"/>
             <o:lock v:ext="edit" aspectratio="t"/>
           </v:shapetype>
-          <v:shape id="_x0000_i1025" type="#_x0000_t75" style="width:121.1pt;height:16.35pt" o:ole="">
+          <v:shape id="_x0000_i1025" type="#_x0000_t75" style="width:120.9pt;height:16.3pt" o:ole="">
             <v:imagedata r:id="rId26" o:title=""/>
           </v:shape>
-          <o:OLEObject Type="Embed" ProgID="Equation.DSMT4" ShapeID="_x0000_i1025" DrawAspect="Content" ObjectID="_1629981055" r:id="rId27"/>
+          <o:OLEObject Type="Embed" ProgID="Equation.DSMT4" ShapeID="_x0000_i1025" DrawAspect="Content" ObjectID="_1630246280" r:id="rId27"/>
         </w:object>
       </w:r>
       <w:r>
@@ -8657,10 +8502,10 @@
           <w:szCs w:val="28"/>
         </w:rPr>
         <w:object w:dxaOrig="2160" w:dyaOrig="360" w14:anchorId="54B7AD6A">
-          <v:shape id="_x0000_i1026" type="#_x0000_t75" style="width:108pt;height:18.55pt" o:ole="">
+          <v:shape id="_x0000_i1026" type="#_x0000_t75" style="width:108pt;height:18.35pt" o:ole="">
             <v:imagedata r:id="rId28" o:title=""/>
           </v:shape>
-          <o:OLEObject Type="Embed" ProgID="Equation.DSMT4" ShapeID="_x0000_i1026" DrawAspect="Content" ObjectID="_1629981056" r:id="rId29"/>
+          <o:OLEObject Type="Embed" ProgID="Equation.DSMT4" ShapeID="_x0000_i1026" DrawAspect="Content" ObjectID="_1630246281" r:id="rId29"/>
         </w:object>
       </w:r>
       <w:r>
@@ -13282,10 +13127,10 @@
           <w:szCs w:val="28"/>
         </w:rPr>
         <w:object w:dxaOrig="1880" w:dyaOrig="620" w14:anchorId="6A405ECC">
-          <v:shape id="_x0000_i1027" type="#_x0000_t75" style="width:93.8pt;height:30.55pt" o:ole="">
+          <v:shape id="_x0000_i1027" type="#_x0000_t75" style="width:93.75pt;height:30.55pt" o:ole="">
             <v:imagedata r:id="rId42" o:title=""/>
           </v:shape>
-          <o:OLEObject Type="Embed" ProgID="Equation.DSMT4" ShapeID="_x0000_i1027" DrawAspect="Content" ObjectID="_1629981057" r:id="rId43"/>
+          <o:OLEObject Type="Embed" ProgID="Equation.DSMT4" ShapeID="_x0000_i1027" DrawAspect="Content" ObjectID="_1630246282" r:id="rId43"/>
         </w:object>
       </w:r>
       <w:r>
@@ -14167,6 +14012,7 @@
         </w:rPr>
         <w:t xml:space="preserve">למוצרי ה- </w:t>
       </w:r>
+      <w:proofErr w:type="spellStart"/>
       <w:r>
         <w:rPr>
           <w:sz w:val="28"/>
@@ -14174,6 +14020,7 @@
         </w:rPr>
         <w:t>jetson</w:t>
       </w:r>
+      <w:proofErr w:type="spellEnd"/>
       <w:r>
         <w:rPr>
           <w:rFonts w:hint="cs"/>
@@ -20963,10 +20810,10 @@
           <w:position w:val="-28"/>
         </w:rPr>
         <w:object w:dxaOrig="440" w:dyaOrig="660" w14:anchorId="0D59E035">
-          <v:shape id="_x0000_i1028" type="#_x0000_t75" style="width:21.8pt;height:32.75pt" o:ole="">
+          <v:shape id="_x0000_i1028" type="#_x0000_t75" style="width:21.75pt;height:32.6pt" o:ole="">
             <v:imagedata r:id="rId57" o:title=""/>
           </v:shape>
-          <o:OLEObject Type="Embed" ProgID="Equation.DSMT4" ShapeID="_x0000_i1028" DrawAspect="Content" ObjectID="_1629981058" r:id="rId58"/>
+          <o:OLEObject Type="Embed" ProgID="Equation.DSMT4" ShapeID="_x0000_i1028" DrawAspect="Content" ObjectID="_1630246283" r:id="rId58"/>
         </w:object>
       </w:r>
       <w:r>
@@ -29613,6 +29460,7 @@
           <w:rtl/>
         </w:rPr>
       </w:pPr>
+      <w:proofErr w:type="gramStart"/>
       <w:r>
         <w:rPr>
           <w:rFonts w:ascii="Arial" w:hAnsi="Arial" w:cs="Arial"/>
@@ -29628,7 +29476,17 @@
           <w:szCs w:val="28"/>
           <w:rtl/>
         </w:rPr>
-        <w:t xml:space="preserve">: מהירות </w:t>
+        <w:t>:</w:t>
+      </w:r>
+      <w:proofErr w:type="gramEnd"/>
+      <w:r>
+        <w:rPr>
+          <w:rFonts w:ascii="Arial" w:hAnsi="Arial" w:cs="Arial"/>
+          <w:sz w:val="28"/>
+          <w:szCs w:val="28"/>
+          <w:rtl/>
+        </w:rPr>
+        <w:t xml:space="preserve"> מהירות </w:t>
       </w:r>
       <w:proofErr w:type="spellStart"/>
       <w:r>
@@ -29656,13 +29514,45 @@
           <w:sz w:val="28"/>
           <w:szCs w:val="28"/>
         </w:rPr>
-        <w:t>[-30,30]</w:t>
+        <w:t>[-</w:t>
       </w:r>
       <w:r>
         <w:rPr>
           <w:rFonts w:ascii="Arial" w:hAnsi="Arial" w:cs="Arial"/>
           <w:sz w:val="28"/>
           <w:szCs w:val="28"/>
+        </w:rPr>
+        <w:t>500</w:t>
+      </w:r>
+      <w:r>
+        <w:rPr>
+          <w:rFonts w:ascii="Arial" w:hAnsi="Arial" w:cs="Arial"/>
+          <w:sz w:val="28"/>
+          <w:szCs w:val="28"/>
+        </w:rPr>
+        <w:t>,</w:t>
+      </w:r>
+      <w:r>
+        <w:rPr>
+          <w:rFonts w:ascii="Arial" w:hAnsi="Arial" w:cs="Arial"/>
+          <w:sz w:val="28"/>
+          <w:szCs w:val="28"/>
+        </w:rPr>
+        <w:t>500</w:t>
+      </w:r>
+      <w:r>
+        <w:rPr>
+          <w:rFonts w:ascii="Arial" w:hAnsi="Arial" w:cs="Arial"/>
+          <w:sz w:val="28"/>
+          <w:szCs w:val="28"/>
+        </w:rPr>
+        <w:t>]</w:t>
+      </w:r>
+      <w:r>
+        <w:rPr>
+          <w:rFonts w:ascii="Arial" w:hAnsi="Arial" w:cs="Arial"/>
+          <w:sz w:val="28"/>
+          <w:szCs w:val="28"/>
           <w:rtl/>
         </w:rPr>
         <w:t xml:space="preserve"> </w:t>
@@ -29797,6 +29687,7 @@
           <w:rtl/>
         </w:rPr>
       </w:pPr>
+      <w:proofErr w:type="gramStart"/>
       <w:r>
         <w:rPr>
           <w:rFonts w:ascii="Arial" w:hAnsi="Arial" w:cs="Arial"/>
@@ -29814,6 +29705,7 @@
         </w:rPr>
         <w:t xml:space="preserve"> :</w:t>
       </w:r>
+      <w:proofErr w:type="gramEnd"/>
       <w:r>
         <w:rPr>
           <w:rFonts w:ascii="Arial" w:hAnsi="Arial" w:cs="Arial"/>
@@ -29837,16 +29729,65 @@
           <w:sz w:val="28"/>
           <w:szCs w:val="28"/>
         </w:rPr>
-        <w:t>[30,150]</w:t>
+        <w:t>[</w:t>
       </w:r>
       <w:r>
         <w:rPr>
           <w:rFonts w:ascii="Arial" w:hAnsi="Arial" w:cs="Arial"/>
           <w:sz w:val="28"/>
           <w:szCs w:val="28"/>
-          <w:rtl/>
-        </w:rPr>
-        <w:t>, זווית של 90 מייצגת גלגלים ישרים</w:t>
+        </w:rPr>
+        <w:t>0</w:t>
+      </w:r>
+      <w:r>
+        <w:rPr>
+          <w:rFonts w:ascii="Arial" w:hAnsi="Arial" w:cs="Arial"/>
+          <w:sz w:val="28"/>
+          <w:szCs w:val="28"/>
+        </w:rPr>
+        <w:t>,1</w:t>
+      </w:r>
+      <w:r>
+        <w:rPr>
+          <w:rFonts w:ascii="Arial" w:hAnsi="Arial" w:cs="Arial"/>
+          <w:sz w:val="28"/>
+          <w:szCs w:val="28"/>
+        </w:rPr>
+        <w:t>00</w:t>
+      </w:r>
+      <w:r>
+        <w:rPr>
+          <w:rFonts w:ascii="Arial" w:hAnsi="Arial" w:cs="Arial"/>
+          <w:sz w:val="28"/>
+          <w:szCs w:val="28"/>
+        </w:rPr>
+        <w:t>0]</w:t>
+      </w:r>
+      <w:r>
+        <w:rPr>
+          <w:rFonts w:ascii="Arial" w:hAnsi="Arial" w:cs="Arial"/>
+          <w:sz w:val="28"/>
+          <w:szCs w:val="28"/>
+          <w:rtl/>
+        </w:rPr>
+        <w:t xml:space="preserve">, זווית של </w:t>
+      </w:r>
+      <w:r>
+        <w:rPr>
+          <w:rFonts w:ascii="Arial" w:hAnsi="Arial" w:cs="Arial"/>
+          <w:sz w:val="28"/>
+          <w:szCs w:val="28"/>
+        </w:rPr>
+        <w:t>500</w:t>
+      </w:r>
+      <w:r>
+        <w:rPr>
+          <w:rFonts w:ascii="Arial" w:hAnsi="Arial" w:cs="Arial"/>
+          <w:sz w:val="28"/>
+          <w:szCs w:val="28"/>
+          <w:rtl/>
+        </w:rPr>
+        <w:t xml:space="preserve"> מייצגת גלגלים ישרים</w:t>
       </w:r>
     </w:p>
     <w:p>
@@ -34886,7 +34827,39 @@
           <w:sz w:val="28"/>
           <w:szCs w:val="28"/>
         </w:rPr>
-        <w:t xml:space="preserve">, const uint &amp;len) </w:t>
+        <w:t xml:space="preserve">, const </w:t>
+      </w:r>
+      <w:proofErr w:type="spellStart"/>
+      <w:r>
+        <w:rPr>
+          <w:sz w:val="28"/>
+          <w:szCs w:val="28"/>
+        </w:rPr>
+        <w:t>uint</w:t>
+      </w:r>
+      <w:proofErr w:type="spellEnd"/>
+      <w:r>
+        <w:rPr>
+          <w:sz w:val="28"/>
+          <w:szCs w:val="28"/>
+        </w:rPr>
+        <w:t xml:space="preserve"> &amp;</w:t>
+      </w:r>
+      <w:proofErr w:type="spellStart"/>
+      <w:r>
+        <w:rPr>
+          <w:sz w:val="28"/>
+          <w:szCs w:val="28"/>
+        </w:rPr>
+        <w:t>len</w:t>
+      </w:r>
+      <w:proofErr w:type="spellEnd"/>
+      <w:r>
+        <w:rPr>
+          <w:sz w:val="28"/>
+          <w:szCs w:val="28"/>
+        </w:rPr>
+        <w:t xml:space="preserve">) </w:t>
       </w:r>
     </w:p>
     <w:p>
@@ -39566,7 +39539,7 @@
           <w:sz w:val="28"/>
           <w:szCs w:val="28"/>
         </w:rPr>
-        <w:t>, const uint &amp;len, const uint &amp;</w:t>
+        <w:t xml:space="preserve">, const </w:t>
       </w:r>
       <w:proofErr w:type="spellStart"/>
       <w:r>
@@ -39574,6 +39547,54 @@
           <w:sz w:val="28"/>
           <w:szCs w:val="28"/>
         </w:rPr>
+        <w:t>uint</w:t>
+      </w:r>
+      <w:proofErr w:type="spellEnd"/>
+      <w:r>
+        <w:rPr>
+          <w:sz w:val="28"/>
+          <w:szCs w:val="28"/>
+        </w:rPr>
+        <w:t xml:space="preserve"> &amp;</w:t>
+      </w:r>
+      <w:proofErr w:type="spellStart"/>
+      <w:r>
+        <w:rPr>
+          <w:sz w:val="28"/>
+          <w:szCs w:val="28"/>
+        </w:rPr>
+        <w:t>len</w:t>
+      </w:r>
+      <w:proofErr w:type="spellEnd"/>
+      <w:r>
+        <w:rPr>
+          <w:sz w:val="28"/>
+          <w:szCs w:val="28"/>
+        </w:rPr>
+        <w:t xml:space="preserve">, const </w:t>
+      </w:r>
+      <w:proofErr w:type="spellStart"/>
+      <w:r>
+        <w:rPr>
+          <w:sz w:val="28"/>
+          <w:szCs w:val="28"/>
+        </w:rPr>
+        <w:t>uint</w:t>
+      </w:r>
+      <w:proofErr w:type="spellEnd"/>
+      <w:r>
+        <w:rPr>
+          <w:sz w:val="28"/>
+          <w:szCs w:val="28"/>
+        </w:rPr>
+        <w:t xml:space="preserve"> &amp;</w:t>
+      </w:r>
+      <w:proofErr w:type="spellStart"/>
+      <w:r>
+        <w:rPr>
+          <w:sz w:val="28"/>
+          <w:szCs w:val="28"/>
+        </w:rPr>
         <w:t>timeout_sec</w:t>
       </w:r>
       <w:proofErr w:type="spellEnd"/>
@@ -40422,7 +40443,7 @@
           <w:szCs w:val="28"/>
         </w:rPr>
         <w:lastRenderedPageBreak/>
-        <w:t xml:space="preserve">virtual void send(const char* data, const uint &amp;len) const </w:t>
+        <w:t xml:space="preserve">virtual void send(const char* data, const </w:t>
       </w:r>
       <w:proofErr w:type="spellStart"/>
       <w:r>
@@ -40430,6 +40451,38 @@
           <w:sz w:val="28"/>
           <w:szCs w:val="28"/>
         </w:rPr>
+        <w:t>uint</w:t>
+      </w:r>
+      <w:proofErr w:type="spellEnd"/>
+      <w:r>
+        <w:rPr>
+          <w:sz w:val="28"/>
+          <w:szCs w:val="28"/>
+        </w:rPr>
+        <w:t xml:space="preserve"> &amp;</w:t>
+      </w:r>
+      <w:proofErr w:type="spellStart"/>
+      <w:r>
+        <w:rPr>
+          <w:sz w:val="28"/>
+          <w:szCs w:val="28"/>
+        </w:rPr>
+        <w:t>len</w:t>
+      </w:r>
+      <w:proofErr w:type="spellEnd"/>
+      <w:r>
+        <w:rPr>
+          <w:sz w:val="28"/>
+          <w:szCs w:val="28"/>
+        </w:rPr>
+        <w:t xml:space="preserve">) const </w:t>
+      </w:r>
+      <w:proofErr w:type="spellStart"/>
+      <w:r>
+        <w:rPr>
+          <w:sz w:val="28"/>
+          <w:szCs w:val="28"/>
+        </w:rPr>
         <w:t>noexcept</w:t>
       </w:r>
       <w:proofErr w:type="spellEnd"/>
@@ -40703,7 +40756,23 @@
           <w:sz w:val="28"/>
           <w:szCs w:val="28"/>
         </w:rPr>
-        <w:t xml:space="preserve">virtual ~ITcpClient() </w:t>
+        <w:t>virtual ~</w:t>
+      </w:r>
+      <w:proofErr w:type="spellStart"/>
+      <w:r>
+        <w:rPr>
+          <w:sz w:val="28"/>
+          <w:szCs w:val="28"/>
+        </w:rPr>
+        <w:t>ITcpClient</w:t>
+      </w:r>
+      <w:proofErr w:type="spellEnd"/>
+      <w:r>
+        <w:rPr>
+          <w:sz w:val="28"/>
+          <w:szCs w:val="28"/>
+        </w:rPr>
+        <w:t xml:space="preserve">() </w:t>
       </w:r>
       <w:proofErr w:type="spellStart"/>
       <w:r>
@@ -41193,6 +41262,7 @@
         </w:rPr>
         <w:t xml:space="preserve">בנוסף קיימת מחלקה שנקראת </w:t>
       </w:r>
+      <w:proofErr w:type="spellStart"/>
       <w:r>
         <w:rPr>
           <w:sz w:val="28"/>
@@ -41200,6 +41270,7 @@
         </w:rPr>
         <w:t>TcpServer</w:t>
       </w:r>
+      <w:proofErr w:type="spellEnd"/>
       <w:r>
         <w:rPr>
           <w:rFonts w:hint="cs"/>
@@ -41227,6 +41298,7 @@
         </w:rPr>
         <w:t xml:space="preserve"> וממומשות במחלקה </w:t>
       </w:r>
+      <w:proofErr w:type="spellStart"/>
       <w:r>
         <w:rPr>
           <w:sz w:val="28"/>
@@ -41234,6 +41306,7 @@
         </w:rPr>
         <w:t>TcpServer</w:t>
       </w:r>
+      <w:proofErr w:type="spellEnd"/>
       <w:r>
         <w:rPr>
           <w:rFonts w:hint="cs"/>
@@ -41301,7 +41374,7 @@
           <w:sz w:val="28"/>
           <w:szCs w:val="28"/>
         </w:rPr>
-        <w:t>static std::shared_ptr&lt;</w:t>
+        <w:t>static std::</w:t>
       </w:r>
       <w:proofErr w:type="spellStart"/>
       <w:r>
@@ -41309,6 +41382,22 @@
           <w:sz w:val="28"/>
           <w:szCs w:val="28"/>
         </w:rPr>
+        <w:t>shared_ptr</w:t>
+      </w:r>
+      <w:proofErr w:type="spellEnd"/>
+      <w:r>
+        <w:rPr>
+          <w:sz w:val="28"/>
+          <w:szCs w:val="28"/>
+        </w:rPr>
+        <w:t>&lt;</w:t>
+      </w:r>
+      <w:proofErr w:type="spellStart"/>
+      <w:r>
+        <w:rPr>
+          <w:sz w:val="28"/>
+          <w:szCs w:val="28"/>
+        </w:rPr>
         <w:t>ITcpServer</w:t>
       </w:r>
       <w:proofErr w:type="spellEnd"/>
@@ -41542,7 +41631,23 @@
           <w:sz w:val="28"/>
           <w:szCs w:val="28"/>
         </w:rPr>
-        <w:t xml:space="preserve">                      const int &amp;max_num_of_clients) </w:t>
+        <w:t xml:space="preserve">                      const int &amp;</w:t>
+      </w:r>
+      <w:proofErr w:type="spellStart"/>
+      <w:r>
+        <w:rPr>
+          <w:sz w:val="28"/>
+          <w:szCs w:val="28"/>
+        </w:rPr>
+        <w:t>max_num_of_clients</w:t>
+      </w:r>
+      <w:proofErr w:type="spellEnd"/>
+      <w:r>
+        <w:rPr>
+          <w:sz w:val="28"/>
+          <w:szCs w:val="28"/>
+        </w:rPr>
+        <w:t xml:space="preserve">) </w:t>
       </w:r>
       <w:proofErr w:type="spellStart"/>
       <w:r>
@@ -42614,7 +42719,7 @@
           <w:sz w:val="28"/>
           <w:szCs w:val="28"/>
         </w:rPr>
-        <w:t>virtual Socket waitForConnections(const uint &amp;</w:t>
+        <w:t xml:space="preserve">virtual Socket </w:t>
       </w:r>
       <w:proofErr w:type="spellStart"/>
       <w:r>
@@ -42622,6 +42727,38 @@
           <w:sz w:val="28"/>
           <w:szCs w:val="28"/>
         </w:rPr>
+        <w:t>waitForConnections</w:t>
+      </w:r>
+      <w:proofErr w:type="spellEnd"/>
+      <w:r>
+        <w:rPr>
+          <w:sz w:val="28"/>
+          <w:szCs w:val="28"/>
+        </w:rPr>
+        <w:t xml:space="preserve">(const </w:t>
+      </w:r>
+      <w:proofErr w:type="spellStart"/>
+      <w:r>
+        <w:rPr>
+          <w:sz w:val="28"/>
+          <w:szCs w:val="28"/>
+        </w:rPr>
+        <w:t>uint</w:t>
+      </w:r>
+      <w:proofErr w:type="spellEnd"/>
+      <w:r>
+        <w:rPr>
+          <w:sz w:val="28"/>
+          <w:szCs w:val="28"/>
+        </w:rPr>
+        <w:t xml:space="preserve"> &amp;</w:t>
+      </w:r>
+      <w:proofErr w:type="spellStart"/>
+      <w:r>
+        <w:rPr>
+          <w:sz w:val="28"/>
+          <w:szCs w:val="28"/>
+        </w:rPr>
         <w:t>timeout_sec</w:t>
       </w:r>
       <w:proofErr w:type="spellEnd"/>
@@ -42899,6 +43036,8 @@
         </w:rPr>
         <w:t xml:space="preserve"> שהתחבר.</w:t>
       </w:r>
+      <w:bookmarkStart w:id="6" w:name="_GoBack"/>
+      <w:bookmarkEnd w:id="6"/>
     </w:p>
     <w:p>
       <w:pPr>
@@ -43294,7 +43433,55 @@
           <w:sz w:val="28"/>
           <w:szCs w:val="28"/>
         </w:rPr>
-        <w:t>, const uint &amp;len, const uint &amp;</w:t>
+        <w:t xml:space="preserve">, const </w:t>
+      </w:r>
+      <w:proofErr w:type="spellStart"/>
+      <w:r>
+        <w:rPr>
+          <w:sz w:val="28"/>
+          <w:szCs w:val="28"/>
+        </w:rPr>
+        <w:t>uint</w:t>
+      </w:r>
+      <w:proofErr w:type="spellEnd"/>
+      <w:r>
+        <w:rPr>
+          <w:sz w:val="28"/>
+          <w:szCs w:val="28"/>
+        </w:rPr>
+        <w:t xml:space="preserve"> &amp;</w:t>
+      </w:r>
+      <w:proofErr w:type="spellStart"/>
+      <w:r>
+        <w:rPr>
+          <w:sz w:val="28"/>
+          <w:szCs w:val="28"/>
+        </w:rPr>
+        <w:t>len</w:t>
+      </w:r>
+      <w:proofErr w:type="spellEnd"/>
+      <w:r>
+        <w:rPr>
+          <w:sz w:val="28"/>
+          <w:szCs w:val="28"/>
+        </w:rPr>
+        <w:t xml:space="preserve">, const </w:t>
+      </w:r>
+      <w:proofErr w:type="spellStart"/>
+      <w:r>
+        <w:rPr>
+          <w:sz w:val="28"/>
+          <w:szCs w:val="28"/>
+        </w:rPr>
+        <w:t>uint</w:t>
+      </w:r>
+      <w:proofErr w:type="spellEnd"/>
+      <w:r>
+        <w:rPr>
+          <w:sz w:val="28"/>
+          <w:szCs w:val="28"/>
+        </w:rPr>
+        <w:t xml:space="preserve"> &amp;</w:t>
       </w:r>
       <w:proofErr w:type="spellStart"/>
       <w:r>
@@ -44483,7 +44670,39 @@
           <w:sz w:val="28"/>
           <w:szCs w:val="28"/>
         </w:rPr>
-        <w:t xml:space="preserve">virtual void send(const Socket&amp; socket, const char *data, const uint &amp;len) const </w:t>
+        <w:t xml:space="preserve">virtual void send(const Socket&amp; socket, const char *data, const </w:t>
+      </w:r>
+      <w:proofErr w:type="spellStart"/>
+      <w:r>
+        <w:rPr>
+          <w:sz w:val="28"/>
+          <w:szCs w:val="28"/>
+        </w:rPr>
+        <w:t>uint</w:t>
+      </w:r>
+      <w:proofErr w:type="spellEnd"/>
+      <w:r>
+        <w:rPr>
+          <w:sz w:val="28"/>
+          <w:szCs w:val="28"/>
+        </w:rPr>
+        <w:t xml:space="preserve"> &amp;</w:t>
+      </w:r>
+      <w:proofErr w:type="spellStart"/>
+      <w:r>
+        <w:rPr>
+          <w:sz w:val="28"/>
+          <w:szCs w:val="28"/>
+        </w:rPr>
+        <w:t>len</w:t>
+      </w:r>
+      <w:proofErr w:type="spellEnd"/>
+      <w:r>
+        <w:rPr>
+          <w:sz w:val="28"/>
+          <w:szCs w:val="28"/>
+        </w:rPr>
+        <w:t xml:space="preserve">) const </w:t>
       </w:r>
       <w:proofErr w:type="spellStart"/>
       <w:r>
@@ -52121,7 +52340,6 @@
         <w:bidi/>
         <w:spacing w:after="0"/>
         <w:rPr>
-          <w:rFonts w:hint="cs"/>
           <w:sz w:val="28"/>
           <w:szCs w:val="28"/>
           <w:rtl/>
@@ -53597,7 +53815,6 @@
         <w:bidi/>
         <w:spacing w:after="0"/>
         <w:rPr>
-          <w:rFonts w:hint="cs"/>
           <w:sz w:val="28"/>
           <w:szCs w:val="28"/>
           <w:rtl/>
@@ -54154,7 +54371,27 @@
           <w:szCs w:val="28"/>
           <w:rtl/>
         </w:rPr>
-        <w:t xml:space="preserve">המצלמה וה </w:t>
+        <w:t xml:space="preserve">המצלמה </w:t>
+      </w:r>
+      <w:proofErr w:type="spellStart"/>
+      <w:r>
+        <w:rPr>
+          <w:rFonts w:hint="cs"/>
+          <w:sz w:val="28"/>
+          <w:szCs w:val="28"/>
+          <w:rtl/>
+        </w:rPr>
+        <w:t>וה</w:t>
+      </w:r>
+      <w:proofErr w:type="spellEnd"/>
+      <w:r>
+        <w:rPr>
+          <w:rFonts w:hint="cs"/>
+          <w:sz w:val="28"/>
+          <w:szCs w:val="28"/>
+          <w:rtl/>
+        </w:rPr>
+        <w:t xml:space="preserve"> </w:t>
       </w:r>
       <w:r>
         <w:rPr>
@@ -54955,6 +55192,7 @@
         <w:docPartUnique/>
       </w:docPartObj>
     </w:sdtPr>
+    <w:sdtEndPr/>
     <w:sdtContent>
       <w:p>
         <w:pPr>
@@ -55000,6 +55238,7 @@
         <w:docPartUnique/>
       </w:docPartObj>
     </w:sdtPr>
+    <w:sdtEndPr/>
     <w:sdtContent>
       <w:p>
         <w:pPr>
@@ -59016,7 +59255,7 @@
 </file>
 
 <file path=customXml/itemProps1.xml><?xml version="1.0" encoding="utf-8"?>
-<ds:datastoreItem xmlns:ds="http://schemas.openxmlformats.org/officeDocument/2006/customXml" ds:itemID="{4A641B04-4C3C-4D18-AEDE-91886681EB90}">
+<ds:datastoreItem xmlns:ds="http://schemas.openxmlformats.org/officeDocument/2006/customXml" ds:itemID="{C8729206-B08C-4269-B3F5-8EC903B32C66}">
   <ds:schemaRefs>
     <ds:schemaRef ds:uri="http://schemas.openxmlformats.org/officeDocument/2006/bibliography"/>
   </ds:schemaRefs>

</xml_diff>